<commit_message>
O que é um versionamento de software?
</commit_message>
<xml_diff>
--- a/APE11.docx
+++ b/APE11.docx
@@ -37,6 +37,10 @@
         <w:pStyle w:val="NormalWeb"/>
         <w:spacing w:before="0" w:beforeAutospacing="0" w:after="0" w:afterAutospacing="0"/>
         <w:jc w:val="both"/>
+        <w:rPr>
+          <w:rFonts w:ascii="Arial" w:hAnsi="Arial" w:cs="Arial"/>
+          <w:color w:val="000000"/>
+        </w:rPr>
       </w:pPr>
       <w:proofErr w:type="spellStart"/>
       <w:r>
@@ -88,9 +92,110 @@
       </w:r>
     </w:p>
     <w:p>
+      <w:pPr>
+        <w:pStyle w:val="NormalWeb"/>
+        <w:spacing w:before="0" w:beforeAutospacing="0" w:after="0" w:afterAutospacing="0"/>
+        <w:jc w:val="both"/>
+        <w:rPr>
+          <w:rFonts w:ascii="Arial" w:hAnsi="Arial" w:cs="Arial"/>
+          <w:color w:val="000000"/>
+        </w:rPr>
+      </w:pPr>
+    </w:p>
+    <w:p>
+      <w:pPr>
+        <w:pStyle w:val="NormalWeb"/>
+        <w:spacing w:before="0" w:beforeAutospacing="0" w:after="0" w:afterAutospacing="0"/>
+        <w:jc w:val="both"/>
+      </w:pPr>
+      <w:r>
+        <w:rPr>
+          <w:rFonts w:ascii="Arial" w:hAnsi="Arial" w:cs="Arial"/>
+          <w:color w:val="000000"/>
+        </w:rPr>
+        <w:t>2. O que é versionamento de software?</w:t>
+      </w:r>
+    </w:p>
+    <w:p>
+      <w:pPr>
+        <w:pStyle w:val="NormalWeb"/>
+        <w:spacing w:before="0" w:beforeAutospacing="0" w:after="0" w:afterAutospacing="0"/>
+        <w:jc w:val="both"/>
+        <w:rPr>
+          <w:u w:val="single"/>
+        </w:rPr>
+      </w:pPr>
+      <w:r>
+        <w:rPr>
+          <w:rFonts w:ascii="Arial" w:hAnsi="Arial" w:cs="Arial"/>
+          <w:color w:val="000000"/>
+        </w:rPr>
+        <w:t xml:space="preserve">Em um projeto grande devemos armazenar cada etapa do projeto antes de publicar aos usuários, o processo de </w:t>
+      </w:r>
+      <w:r>
+        <w:rPr>
+          <w:rFonts w:ascii="Arial" w:hAnsi="Arial" w:cs="Arial"/>
+          <w:i/>
+          <w:iCs/>
+          <w:color w:val="000000"/>
+          <w:shd w:val="clear" w:color="auto" w:fill="FFFFFF"/>
+        </w:rPr>
+        <w:t xml:space="preserve">build </w:t>
+      </w:r>
+      <w:proofErr w:type="spellStart"/>
+      <w:r>
+        <w:rPr>
+          <w:rFonts w:ascii="Arial" w:hAnsi="Arial" w:cs="Arial"/>
+          <w:i/>
+          <w:iCs/>
+          <w:color w:val="000000"/>
+          <w:shd w:val="clear" w:color="auto" w:fill="FFFFFF"/>
+        </w:rPr>
+        <w:t>and</w:t>
+      </w:r>
+      <w:proofErr w:type="spellEnd"/>
+      <w:r>
+        <w:rPr>
+          <w:rFonts w:ascii="Arial" w:hAnsi="Arial" w:cs="Arial"/>
+          <w:i/>
+          <w:iCs/>
+          <w:color w:val="000000"/>
+          <w:shd w:val="clear" w:color="auto" w:fill="FFFFFF"/>
+        </w:rPr>
+        <w:t xml:space="preserve"> </w:t>
+      </w:r>
+      <w:proofErr w:type="spellStart"/>
+      <w:r>
+        <w:rPr>
+          <w:rFonts w:ascii="Arial" w:hAnsi="Arial" w:cs="Arial"/>
+          <w:i/>
+          <w:iCs/>
+          <w:color w:val="000000"/>
+          <w:shd w:val="clear" w:color="auto" w:fill="FFFFFF"/>
+        </w:rPr>
+        <w:t>deploy</w:t>
+      </w:r>
+      <w:proofErr w:type="spellEnd"/>
+      <w:r>
+        <w:rPr>
+          <w:rFonts w:ascii="Arial" w:hAnsi="Arial" w:cs="Arial"/>
+          <w:color w:val="000000"/>
+          <w:shd w:val="clear" w:color="auto" w:fill="FFFFFF"/>
+        </w:rPr>
+        <w:t>; se por acaso a versão mais recente tiver algum erro ou algum problema não identificado durante o teste ou em outra etapa, podemos voltar rapidamente para a versão anterior. O versionamento de um software também auxilia a registrar alterações realizadas, correção de bugs, adição de ferramentas e ajustes estéticos, além de ser muito mais seguro, pois podemos identificar em qual momento do sistema foi ao ar determinada função ou alterado algo do código, o ideal ainda é utilizar uma ferramenta de controle de versão</w:t>
+      </w:r>
+      <w:r>
+        <w:rPr>
+          <w:rFonts w:ascii="Arial" w:hAnsi="Arial" w:cs="Arial"/>
+          <w:color w:val="000000"/>
+          <w:shd w:val="clear" w:color="auto" w:fill="FFFFFF"/>
+        </w:rPr>
+        <w:t>.</w:t>
+      </w:r>
       <w:bookmarkStart w:id="0" w:name="_GoBack"/>
       <w:bookmarkEnd w:id="0"/>
     </w:p>
+    <w:p/>
     <w:sectPr>
       <w:pgSz w:w="11906" w:h="16838"/>
       <w:pgMar w:top="1417" w:right="1701" w:bottom="1417" w:left="1701" w:header="708" w:footer="708" w:gutter="0"/>

</xml_diff>

<commit_message>
Por que utilizar o Git como controle de versionamento?
</commit_message>
<xml_diff>
--- a/APE11.docx
+++ b/APE11.docx
@@ -195,7 +195,163 @@
       <w:bookmarkStart w:id="0" w:name="_GoBack"/>
       <w:bookmarkEnd w:id="0"/>
     </w:p>
-    <w:p/>
+    <w:p>
+      <w:pPr>
+        <w:spacing w:after="0" w:line="240" w:lineRule="auto"/>
+        <w:jc w:val="both"/>
+        <w:rPr>
+          <w:rFonts w:ascii="Times New Roman" w:eastAsia="Times New Roman" w:hAnsi="Times New Roman" w:cs="Times New Roman"/>
+          <w:sz w:val="24"/>
+          <w:szCs w:val="24"/>
+          <w:lang w:eastAsia="pt-BR"/>
+        </w:rPr>
+      </w:pPr>
+      <w:r>
+        <w:rPr>
+          <w:rFonts w:ascii="Arial" w:eastAsia="Times New Roman" w:hAnsi="Arial" w:cs="Arial"/>
+          <w:color w:val="000000"/>
+          <w:sz w:val="24"/>
+          <w:szCs w:val="24"/>
+          <w:shd w:val="clear" w:color="auto" w:fill="FFFFFF"/>
+          <w:lang w:eastAsia="pt-BR"/>
+        </w:rPr>
+        <w:t xml:space="preserve">3. Por que utilizar o </w:t>
+      </w:r>
+      <w:proofErr w:type="spellStart"/>
+      <w:r>
+        <w:rPr>
+          <w:rFonts w:ascii="Arial" w:eastAsia="Times New Roman" w:hAnsi="Arial" w:cs="Arial"/>
+          <w:color w:val="000000"/>
+          <w:sz w:val="24"/>
+          <w:szCs w:val="24"/>
+          <w:shd w:val="clear" w:color="auto" w:fill="FFFFFF"/>
+          <w:lang w:eastAsia="pt-BR"/>
+        </w:rPr>
+        <w:t>Git</w:t>
+      </w:r>
+      <w:proofErr w:type="spellEnd"/>
+      <w:r>
+        <w:rPr>
+          <w:rFonts w:ascii="Arial" w:eastAsia="Times New Roman" w:hAnsi="Arial" w:cs="Arial"/>
+          <w:color w:val="000000"/>
+          <w:sz w:val="24"/>
+          <w:szCs w:val="24"/>
+          <w:shd w:val="clear" w:color="auto" w:fill="FFFFFF"/>
+          <w:lang w:eastAsia="pt-BR"/>
+        </w:rPr>
+        <w:t xml:space="preserve"> como controle de versionamento?</w:t>
+      </w:r>
+    </w:p>
+    <w:p>
+      <w:r>
+        <w:rPr>
+          <w:rFonts w:ascii="Arial" w:eastAsia="Times New Roman" w:hAnsi="Arial" w:cs="Arial"/>
+          <w:color w:val="000000"/>
+          <w:sz w:val="24"/>
+          <w:szCs w:val="24"/>
+          <w:shd w:val="clear" w:color="auto" w:fill="FFFFFF"/>
+          <w:lang w:eastAsia="pt-BR"/>
+        </w:rPr>
+        <w:t xml:space="preserve">Para uma segurança maior de um projeto, mesmo que pequeno, devemos usar uma ferramenta de controle de versão, assim caso haja algum imprevisto ou erro não detectado na etapa de teste, podemos voltar um passo e corrigir o </w:t>
+      </w:r>
+      <w:r>
+        <w:rPr>
+          <w:rFonts w:ascii="Arial" w:eastAsia="Times New Roman" w:hAnsi="Arial" w:cs="Arial"/>
+          <w:i/>
+          <w:iCs/>
+          <w:color w:val="000000"/>
+          <w:sz w:val="24"/>
+          <w:szCs w:val="24"/>
+          <w:shd w:val="clear" w:color="auto" w:fill="FFFFFF"/>
+          <w:lang w:eastAsia="pt-BR"/>
+        </w:rPr>
+        <w:t>bug</w:t>
+      </w:r>
+      <w:r>
+        <w:rPr>
+          <w:rFonts w:ascii="Arial" w:eastAsia="Times New Roman" w:hAnsi="Arial" w:cs="Arial"/>
+          <w:color w:val="000000"/>
+          <w:lang w:eastAsia="pt-BR"/>
+        </w:rPr>
+        <w:t xml:space="preserve">, </w:t>
+      </w:r>
+      <w:r>
+        <w:rPr>
+          <w:rFonts w:ascii="Arial" w:eastAsia="Times New Roman" w:hAnsi="Arial" w:cs="Arial"/>
+          <w:color w:val="000000"/>
+          <w:sz w:val="24"/>
+          <w:szCs w:val="24"/>
+          <w:lang w:eastAsia="pt-BR"/>
+        </w:rPr>
+        <w:t xml:space="preserve">além de que o </w:t>
+      </w:r>
+      <w:proofErr w:type="spellStart"/>
+      <w:r>
+        <w:rPr>
+          <w:rFonts w:ascii="Arial" w:eastAsia="Times New Roman" w:hAnsi="Arial" w:cs="Arial"/>
+          <w:color w:val="000000"/>
+          <w:sz w:val="24"/>
+          <w:szCs w:val="24"/>
+          <w:lang w:eastAsia="pt-BR"/>
+        </w:rPr>
+        <w:t>Git</w:t>
+      </w:r>
+      <w:proofErr w:type="spellEnd"/>
+      <w:r>
+        <w:rPr>
+          <w:rFonts w:ascii="Arial" w:eastAsia="Times New Roman" w:hAnsi="Arial" w:cs="Arial"/>
+          <w:color w:val="000000"/>
+          <w:sz w:val="24"/>
+          <w:szCs w:val="24"/>
+          <w:lang w:eastAsia="pt-BR"/>
+        </w:rPr>
+        <w:t xml:space="preserve"> facilita muito esse processo, criando uma ramificação do código fonte onde podemos trabalhar livremente sem correr o risco de afetar a versão oficial do software, depois juntar as duas linhas em uma versão oficial; ainda temos o espaço colaborativo com outros desenvolvedores </w:t>
+      </w:r>
+      <w:proofErr w:type="spellStart"/>
+      <w:r>
+        <w:rPr>
+          <w:rFonts w:ascii="Arial" w:eastAsia="Times New Roman" w:hAnsi="Arial" w:cs="Arial"/>
+          <w:color w:val="000000"/>
+          <w:sz w:val="24"/>
+          <w:szCs w:val="24"/>
+          <w:lang w:eastAsia="pt-BR"/>
+        </w:rPr>
+        <w:t>o</w:t>
+      </w:r>
+      <w:proofErr w:type="spellEnd"/>
+      <w:r>
+        <w:rPr>
+          <w:rFonts w:ascii="Arial" w:eastAsia="Times New Roman" w:hAnsi="Arial" w:cs="Arial"/>
+          <w:color w:val="000000"/>
+          <w:sz w:val="24"/>
+          <w:szCs w:val="24"/>
+          <w:lang w:eastAsia="pt-BR"/>
+        </w:rPr>
+        <w:t xml:space="preserve"> redor do mundo, onde o </w:t>
+      </w:r>
+      <w:proofErr w:type="spellStart"/>
+      <w:r>
+        <w:rPr>
+          <w:rFonts w:ascii="Arial" w:eastAsia="Times New Roman" w:hAnsi="Arial" w:cs="Arial"/>
+          <w:color w:val="000000"/>
+          <w:sz w:val="24"/>
+          <w:szCs w:val="24"/>
+          <w:lang w:eastAsia="pt-BR"/>
+        </w:rPr>
+        <w:t>Git</w:t>
+      </w:r>
+      <w:proofErr w:type="spellEnd"/>
+      <w:r>
+        <w:rPr>
+          <w:rFonts w:ascii="Arial" w:eastAsia="Times New Roman" w:hAnsi="Arial" w:cs="Arial"/>
+          <w:color w:val="000000"/>
+          <w:sz w:val="24"/>
+          <w:szCs w:val="24"/>
+          <w:lang w:eastAsia="pt-BR"/>
+        </w:rPr>
+        <w:t xml:space="preserve"> nos ajuda a saber em que parte do projeto cada um está trabalhando, facilitando a comunicação entre os usuários e tornando possível o trabalho em equipe.</w:t>
+      </w:r>
+    </w:p>
     <w:sectPr>
       <w:pgSz w:w="11906" w:h="16838"/>
       <w:pgMar w:top="1417" w:right="1701" w:bottom="1417" w:left="1701" w:header="708" w:footer="708" w:gutter="0"/>
@@ -631,7 +787,6 @@
     <w:name w:val="Normal (Web)"/>
     <w:basedOn w:val="Normal"/>
     <w:uiPriority w:val="99"/>
-    <w:semiHidden/>
     <w:unhideWhenUsed/>
     <w:rsid w:val="00F42D41"/>
     <w:pPr>

</xml_diff>

<commit_message>
Qual a importância da utilização do controle de versionamento no desenvolvimento de um software?
</commit_message>
<xml_diff>
--- a/APE11.docx
+++ b/APE11.docx
@@ -122,7 +122,9 @@
         <w:spacing w:before="0" w:beforeAutospacing="0" w:after="0" w:afterAutospacing="0"/>
         <w:jc w:val="both"/>
         <w:rPr>
-          <w:u w:val="single"/>
+          <w:rFonts w:ascii="Arial" w:hAnsi="Arial" w:cs="Arial"/>
+          <w:color w:val="000000"/>
+          <w:shd w:val="clear" w:color="auto" w:fill="FFFFFF"/>
         </w:rPr>
       </w:pPr>
       <w:r>
@@ -192,6 +194,16 @@
         </w:rPr>
         <w:t>.</w:t>
       </w:r>
+    </w:p>
+    <w:p>
+      <w:pPr>
+        <w:pStyle w:val="NormalWeb"/>
+        <w:spacing w:before="0" w:beforeAutospacing="0" w:after="0" w:afterAutospacing="0"/>
+        <w:jc w:val="both"/>
+        <w:rPr>
+          <w:u w:val="single"/>
+        </w:rPr>
+      </w:pPr>
       <w:bookmarkStart w:id="0" w:name="_GoBack"/>
       <w:bookmarkEnd w:id="0"/>
     </w:p>

</xml_diff>